<commit_message>
fixed feasibility study and git ignore
</commit_message>
<xml_diff>
--- a/docs/Feasibility Study.docx
+++ b/docs/Feasibility Study.docx
@@ -461,6 +461,28 @@
         <w:pStyle w:val="Heading2"/>
       </w:pPr>
       <w:r>
+        <w:t>React-bootstrap</w:t>
+      </w:r>
+    </w:p>
+    <w:p>
+      <w:r>
+        <w:t xml:space="preserve">React-bootstrap is a </w:t>
+      </w:r>
+      <w:proofErr w:type="spellStart"/>
+      <w:r>
+        <w:t>UI</w:t>
+      </w:r>
+      <w:proofErr w:type="spellEnd"/>
+      <w:r>
+        <w:t xml:space="preserve"> component library for react. It will allow quick UI iteration, whilst providing a consistent style. I chose this component library as it has a basic layout system, easy to understand component documentation, and simplistic styling.</w:t>
+      </w:r>
+    </w:p>
+    <w:p/>
+    <w:p>
+      <w:pPr>
+        <w:pStyle w:val="Heading2"/>
+      </w:pPr>
+      <w:r>
         <w:t>Nest</w:t>
       </w:r>
       <w:r>
@@ -507,10 +529,7 @@
     </w:p>
     <w:p>
       <w:r>
-        <w:t xml:space="preserve">Graphql is a query language used for querying structured data from a backend. </w:t>
-      </w:r>
-      <w:r>
-        <w:t xml:space="preserve">It is used instead of REST for making API calls. </w:t>
+        <w:t xml:space="preserve">Graphql is a query language used for querying structured data from a backend. It is used instead of REST for making API calls. </w:t>
       </w:r>
       <w:r>
         <w:t>Its</w:t>
@@ -525,7 +544,11 @@
         <w:t xml:space="preserve"> single REST Endpoint for all queries, requests reflect the structure of the returned data, a strict type system. Along </w:t>
       </w:r>
       <w:r>
-        <w:t>with this, Relay is a client for graphql API’s, created by Facebook; that integrates directly with react and conforms to the flow architecture</w:t>
+        <w:t xml:space="preserve">with this, </w:t>
+      </w:r>
+      <w:r>
+        <w:lastRenderedPageBreak/>
+        <w:t>Relay is a client for graphql API’s, created by Facebook; that integrates directly with react and conforms to the flow architecture</w:t>
       </w:r>
       <w:r>
         <w:t>.</w:t>
@@ -537,7 +560,6 @@
         <w:pStyle w:val="Heading2"/>
       </w:pPr>
       <w:r>
-        <w:lastRenderedPageBreak/>
         <w:t>Postgres Database</w:t>
       </w:r>
     </w:p>

</xml_diff>